<commit_message>
report intro and data file v2
</commit_message>
<xml_diff>
--- a/report_data_section.docx
+++ b/report_data_section.docx
@@ -24,7 +24,20 @@
           <w:u w:val="single"/>
           <w:lang w:eastAsia="en-IN"/>
         </w:rPr>
-        <w:t>Coursera Capstone: Best location for City Waste Management in Kochi city</w:t>
+        <w:t xml:space="preserve">Coursera Capstone: </w:t>
+      </w:r>
+      <w:r>
+        <w:rPr>
+          <w:rFonts w:ascii="Georgia" w:eastAsia="Times New Roman" w:hAnsi="Georgia" w:cs="Times New Roman"/>
+          <w:b/>
+          <w:bCs/>
+          <w:color w:val="000000"/>
+          <w:sz w:val="28"/>
+          <w:szCs w:val="28"/>
+          <w:u w:val="single"/>
+          <w:lang w:eastAsia="en-IN"/>
+        </w:rPr>
+        <w:t>Determining best location for City Waste Management in Kochi city using Machine Learning</w:t>
       </w:r>
     </w:p>
     <w:p>

</xml_diff>